<commit_message>
dokumentacja dopisane i nowy test footbal i delete w modelu
</commit_message>
<xml_diff>
--- a/Dokumentacja.docx
+++ b/Dokumentacja.docx
@@ -5,6 +5,7 @@
     <w:p>
       <w:pPr>
         <w:spacing w:after="0"/>
+        <w:jc w:val="both"/>
         <w:rPr>
           <w:b/>
         </w:rPr>
@@ -19,6 +20,7 @@
     <w:p>
       <w:pPr>
         <w:spacing w:after="0"/>
+        <w:jc w:val="both"/>
         <w:rPr>
           <w:b/>
         </w:rPr>
@@ -33,6 +35,7 @@
     <w:p>
       <w:pPr>
         <w:spacing w:after="0"/>
+        <w:jc w:val="both"/>
         <w:rPr>
           <w:b/>
           <w:sz w:val="32"/>
@@ -81,7 +84,7 @@
     <w:p>
       <w:pPr>
         <w:spacing w:after="0"/>
-        <w:jc w:val="center"/>
+        <w:jc w:val="both"/>
         <w:rPr>
           <w:b/>
           <w:sz w:val="32"/>
@@ -92,6 +95,7 @@
     <w:p>
       <w:pPr>
         <w:spacing w:after="0"/>
+        <w:jc w:val="both"/>
         <w:rPr>
           <w:sz w:val="24"/>
           <w:szCs w:val="24"/>
@@ -123,6 +127,7 @@
     <w:p>
       <w:pPr>
         <w:spacing w:after="0"/>
+        <w:jc w:val="both"/>
         <w:rPr>
           <w:sz w:val="24"/>
           <w:szCs w:val="24"/>
@@ -137,6 +142,7 @@
           <w:numId w:val="1"/>
         </w:numPr>
         <w:spacing w:after="0"/>
+        <w:jc w:val="both"/>
         <w:rPr>
           <w:b/>
           <w:sz w:val="28"/>
@@ -156,104 +162,71 @@
       <w:pPr>
         <w:pStyle w:val="Akapitzlist"/>
         <w:spacing w:after="0"/>
+        <w:ind w:left="284" w:firstLine="696"/>
+        <w:jc w:val="both"/>
+        <w:rPr>
+          <w:color w:val="FF0000"/>
+          <w:sz w:val="24"/>
+          <w:szCs w:val="24"/>
+        </w:rPr>
+      </w:pPr>
+      <w:r>
+        <w:rPr>
+          <w:sz w:val="24"/>
+          <w:szCs w:val="24"/>
+        </w:rPr>
+        <w:t>Program wspomaga proces uczenia się poprzez odpowiednie dobieranie dat powtórzenia odpowiednich pytań. Założeniem programu jest regularne z niego korzystanie, w przeciwnym wypadku pytania nieodrobione kumulują się. Program wylicza datę powtórki każdego z pytań według algorytmu SuperMemo 2, w którym następna data powtórki jest wyliczana na podstawie współczynnika Easiness Factor (domyślnie ustawiony na 2,5), ilości powtórek danego pytania oraz oceny użytkownika na dane pytanie w skali od 0 do 5. Zgodnie z tym algorytmem po pierwszym wyświetleniu danego pytania pojawi się ono ponownie po jednym lub 6 dniach.</w:t>
+      </w:r>
+    </w:p>
+    <w:p>
+      <w:pPr>
+        <w:pStyle w:val="Akapitzlist"/>
+        <w:spacing w:after="0"/>
+        <w:ind w:left="284" w:firstLine="696"/>
+        <w:jc w:val="both"/>
+        <w:rPr>
+          <w:noProof/>
+          <w:sz w:val="24"/>
+          <w:szCs w:val="24"/>
+          <w:lang w:eastAsia="pl-PL"/>
+        </w:rPr>
+      </w:pPr>
+      <w:r>
+        <w:rPr>
+          <w:sz w:val="24"/>
+          <w:szCs w:val="24"/>
+        </w:rPr>
+        <w:t>Aplikacja została wyposażona w graficzny interfejs użytkownika. Program został zrealizowany wykorzystując wzorzec projektowy Model Widok Kontroler. Dzięki niemu udało się oddzielić logikę aplikacji od GUI, więc program niezależnie od intensywności wykonywanych obliczeń pozostaje wrażliwy na akcje użytkownika.</w:t>
+      </w:r>
+      <w:r>
+        <w:rPr>
+          <w:noProof/>
+          <w:sz w:val="24"/>
+          <w:szCs w:val="24"/>
+          <w:lang w:eastAsia="pl-PL"/>
+        </w:rPr>
+        <w:t xml:space="preserve"> </w:t>
+      </w:r>
+    </w:p>
+    <w:p>
+      <w:pPr>
+        <w:pStyle w:val="Akapitzlist"/>
+        <w:spacing w:after="0"/>
         <w:ind w:firstLine="696"/>
-        <w:rPr>
-          <w:color w:val="FF0000"/>
-          <w:sz w:val="24"/>
-          <w:szCs w:val="24"/>
-        </w:rPr>
-      </w:pPr>
-      <w:r>
-        <w:rPr>
-          <w:sz w:val="24"/>
-          <w:szCs w:val="24"/>
-        </w:rPr>
-        <w:t>Program wspomaga proces uczenia się pop</w:t>
-      </w:r>
-      <w:r>
-        <w:rPr>
-          <w:sz w:val="24"/>
-          <w:szCs w:val="24"/>
-        </w:rPr>
-        <w:t>rzez odpowiednie dobieranie dat</w:t>
-      </w:r>
-      <w:r>
-        <w:rPr>
-          <w:sz w:val="24"/>
-          <w:szCs w:val="24"/>
-        </w:rPr>
-        <w:t xml:space="preserve"> powtórzenia odpowiednich pytań. Założeniem programu jest regularne z niego korzystanie, w przeciwnym wypadku pytania nieodrobione kumulują się. Program wylicza datę powtórki każdego z pytań wg algorytmu ….</w:t>
-      </w:r>
-      <w:r>
-        <w:rPr>
-          <w:color w:val="FF0000"/>
-          <w:sz w:val="24"/>
-          <w:szCs w:val="24"/>
-        </w:rPr>
-        <w:t>MOZE TU OPISAC TEN ALGORYTM?</w:t>
-      </w:r>
-    </w:p>
-    <w:p>
-      <w:pPr>
-        <w:pStyle w:val="Akapitzlist"/>
-        <w:spacing w:after="0"/>
-        <w:ind w:firstLine="696"/>
-        <w:rPr>
-          <w:sz w:val="24"/>
-          <w:szCs w:val="24"/>
-        </w:rPr>
-      </w:pPr>
-      <w:r>
-        <w:rPr>
-          <w:sz w:val="24"/>
-          <w:szCs w:val="24"/>
-        </w:rPr>
-        <w:t>Aplikacja została wyposażona w graficzny interfejs użytkownika. Program został zrealizowany wykorzystując wzorzec projektowy Model Widok Kontroler. Dzięki niemu udało się oddzielić logikę aplikacji od GUI</w:t>
-      </w:r>
-      <w:r>
-        <w:rPr>
-          <w:sz w:val="24"/>
-          <w:szCs w:val="24"/>
-        </w:rPr>
-        <w:t>, więc program niezależnie od intensywności wykonywanych obliczeń pozostaje wrażliwy na akcje użytkownika.</w:t>
-      </w:r>
-    </w:p>
-    <w:p>
-      <w:pPr>
-        <w:pStyle w:val="Akapitzlist"/>
+        <w:jc w:val="both"/>
+        <w:rPr>
+          <w:noProof/>
+          <w:sz w:val="24"/>
+          <w:szCs w:val="24"/>
+          <w:lang w:eastAsia="pl-PL"/>
+        </w:rPr>
+      </w:pPr>
+    </w:p>
+    <w:p>
+      <w:pPr>
         <w:spacing w:after="0"/>
         <w:jc w:val="center"/>
         <w:rPr>
-          <w:b/>
-          <w:sz w:val="24"/>
-          <w:szCs w:val="24"/>
-        </w:rPr>
-      </w:pPr>
-    </w:p>
-    <w:p>
-      <w:pPr>
-        <w:pStyle w:val="Akapitzlist"/>
-        <w:spacing w:after="0"/>
-        <w:jc w:val="center"/>
-        <w:rPr>
-          <w:sz w:val="24"/>
-          <w:szCs w:val="24"/>
-        </w:rPr>
-      </w:pPr>
-      <w:r>
-        <w:rPr>
-          <w:b/>
-          <w:sz w:val="24"/>
-          <w:szCs w:val="24"/>
-        </w:rPr>
-        <w:t>Tworzenie kursu</w:t>
-      </w:r>
-    </w:p>
-    <w:p>
-      <w:pPr>
-        <w:pStyle w:val="Akapitzlist"/>
-        <w:spacing w:after="0"/>
-        <w:rPr>
           <w:sz w:val="24"/>
           <w:szCs w:val="24"/>
         </w:rPr>
@@ -261,15 +234,13 @@
       <w:r>
         <w:rPr>
           <w:noProof/>
-          <w:sz w:val="24"/>
-          <w:szCs w:val="24"/>
           <w:lang w:eastAsia="pl-PL"/>
         </w:rPr>
         <w:drawing>
           <wp:inline distT="0" distB="0" distL="0" distR="0">
-            <wp:extent cx="5760720" cy="3851548"/>
+            <wp:extent cx="5242691" cy="3505200"/>
             <wp:effectExtent l="19050" t="0" r="0" b="0"/>
-            <wp:docPr id="1" name="Obraz 1"/>
+            <wp:docPr id="3" name="Obraz 1"/>
             <wp:cNvGraphicFramePr>
               <a:graphicFrameLocks xmlns:a="http://schemas.openxmlformats.org/drawingml/2006/main" noChangeAspect="1"/>
             </wp:cNvGraphicFramePr>
@@ -292,7 +263,7 @@
                   <pic:spPr bwMode="auto">
                     <a:xfrm>
                       <a:off x="0" y="0"/>
-                      <a:ext cx="5760720" cy="3851548"/>
+                      <a:ext cx="5247389" cy="3508341"/>
                     </a:xfrm>
                     <a:prstGeom prst="rect">
                       <a:avLst/>
@@ -316,60 +287,43 @@
       <w:pPr>
         <w:pStyle w:val="Akapitzlist"/>
         <w:spacing w:after="0"/>
+        <w:ind w:left="0" w:firstLine="707"/>
+        <w:jc w:val="both"/>
+        <w:rPr>
+          <w:sz w:val="24"/>
+          <w:szCs w:val="24"/>
+        </w:rPr>
+      </w:pPr>
+      <w:r>
+        <w:rPr>
+          <w:sz w:val="24"/>
+          <w:szCs w:val="24"/>
+        </w:rPr>
+        <w:lastRenderedPageBreak/>
+        <w:t xml:space="preserve">Na rysunku powyżej widzimy, że użytkownik ma możliwość stworzenia własnego kursu poprzez tworzenie zadań mając do wyboru odpowiedź otwartą lub zamknięta. Po wybraniu opcji </w:t>
+      </w:r>
+      <w:r>
+        <w:rPr>
+          <w:i/>
+          <w:sz w:val="24"/>
+          <w:szCs w:val="24"/>
+        </w:rPr>
+        <w:t>Save Course</w:t>
+      </w:r>
+      <w:r>
+        <w:rPr>
+          <w:sz w:val="24"/>
+          <w:szCs w:val="24"/>
+        </w:rPr>
+        <w:t xml:space="preserve"> kurs zapisuje się do pliku XML.</w:t>
+      </w:r>
+    </w:p>
+    <w:p>
+      <w:pPr>
+        <w:pStyle w:val="Akapitzlist"/>
+        <w:spacing w:after="0"/>
         <w:ind w:firstLine="696"/>
-        <w:rPr>
-          <w:sz w:val="24"/>
-          <w:szCs w:val="24"/>
-        </w:rPr>
-      </w:pPr>
-      <w:r>
-        <w:rPr>
-          <w:sz w:val="24"/>
-          <w:szCs w:val="24"/>
-        </w:rPr>
-        <w:lastRenderedPageBreak/>
-        <w:t xml:space="preserve">Użytkownik ma możliwość stworzenia własnego kursu poprzez tworzenie zadań mając do wyboru odpowiedź otwartą lub zamknięta. Po wybraniu opcji </w:t>
-      </w:r>
-      <w:proofErr w:type="spellStart"/>
-      <w:r>
-        <w:rPr>
-          <w:i/>
-          <w:sz w:val="24"/>
-          <w:szCs w:val="24"/>
-        </w:rPr>
-        <w:t>Save</w:t>
-      </w:r>
-      <w:proofErr w:type="spellEnd"/>
-      <w:r>
-        <w:rPr>
-          <w:i/>
-          <w:sz w:val="24"/>
-          <w:szCs w:val="24"/>
-        </w:rPr>
-        <w:t xml:space="preserve"> </w:t>
-      </w:r>
-      <w:proofErr w:type="spellStart"/>
-      <w:r>
-        <w:rPr>
-          <w:i/>
-          <w:sz w:val="24"/>
-          <w:szCs w:val="24"/>
-        </w:rPr>
-        <w:t>Course</w:t>
-      </w:r>
-      <w:proofErr w:type="spellEnd"/>
-      <w:r>
-        <w:rPr>
-          <w:sz w:val="24"/>
-          <w:szCs w:val="24"/>
-        </w:rPr>
-        <w:t xml:space="preserve"> kurs zapisuje się do pliku XML.</w:t>
-      </w:r>
-    </w:p>
-    <w:p>
-      <w:pPr>
-        <w:pStyle w:val="Akapitzlist"/>
-        <w:spacing w:after="0"/>
+        <w:jc w:val="both"/>
         <w:rPr>
           <w:sz w:val="24"/>
           <w:szCs w:val="24"/>
@@ -382,18 +336,102 @@
         <w:spacing w:after="0"/>
         <w:jc w:val="center"/>
         <w:rPr>
-          <w:b/>
-          <w:sz w:val="24"/>
-          <w:szCs w:val="24"/>
-        </w:rPr>
-      </w:pPr>
-      <w:r>
-        <w:rPr>
-          <w:b/>
-          <w:sz w:val="24"/>
-          <w:szCs w:val="24"/>
-        </w:rPr>
-        <w:t>Plan kursów do przerobienia</w:t>
+          <w:sz w:val="24"/>
+          <w:szCs w:val="24"/>
+        </w:rPr>
+      </w:pPr>
+      <w:r>
+        <w:rPr>
+          <w:noProof/>
+          <w:sz w:val="24"/>
+          <w:szCs w:val="24"/>
+          <w:lang w:eastAsia="pl-PL"/>
+        </w:rPr>
+        <w:drawing>
+          <wp:inline distT="0" distB="0" distL="0" distR="0">
+            <wp:extent cx="3057525" cy="1419225"/>
+            <wp:effectExtent l="19050" t="0" r="9525" b="0"/>
+            <wp:docPr id="8" name="Obraz 1"/>
+            <wp:cNvGraphicFramePr>
+              <a:graphicFrameLocks xmlns:a="http://schemas.openxmlformats.org/drawingml/2006/main" noChangeAspect="1"/>
+            </wp:cNvGraphicFramePr>
+            <a:graphic xmlns:a="http://schemas.openxmlformats.org/drawingml/2006/main">
+              <a:graphicData uri="http://schemas.openxmlformats.org/drawingml/2006/picture">
+                <pic:pic xmlns:pic="http://schemas.openxmlformats.org/drawingml/2006/picture">
+                  <pic:nvPicPr>
+                    <pic:cNvPr id="0" name="Picture 1"/>
+                    <pic:cNvPicPr>
+                      <a:picLocks noChangeAspect="1" noChangeArrowheads="1"/>
+                    </pic:cNvPicPr>
+                  </pic:nvPicPr>
+                  <pic:blipFill>
+                    <a:blip r:embed="rId6" cstate="print"/>
+                    <a:srcRect/>
+                    <a:stretch>
+                      <a:fillRect/>
+                    </a:stretch>
+                  </pic:blipFill>
+                  <pic:spPr bwMode="auto">
+                    <a:xfrm>
+                      <a:off x="0" y="0"/>
+                      <a:ext cx="3057525" cy="1419225"/>
+                    </a:xfrm>
+                    <a:prstGeom prst="rect">
+                      <a:avLst/>
+                    </a:prstGeom>
+                    <a:noFill/>
+                    <a:ln w="9525">
+                      <a:noFill/>
+                      <a:miter lim="800000"/>
+                      <a:headEnd/>
+                      <a:tailEnd/>
+                    </a:ln>
+                  </pic:spPr>
+                </pic:pic>
+              </a:graphicData>
+            </a:graphic>
+          </wp:inline>
+        </w:drawing>
+      </w:r>
+    </w:p>
+    <w:p>
+      <w:pPr>
+        <w:pStyle w:val="Akapitzlist"/>
+        <w:spacing w:after="0"/>
+        <w:jc w:val="both"/>
+        <w:rPr>
+          <w:b/>
+          <w:sz w:val="24"/>
+          <w:szCs w:val="24"/>
+        </w:rPr>
+      </w:pPr>
+    </w:p>
+    <w:p>
+      <w:pPr>
+        <w:pStyle w:val="Akapitzlist"/>
+        <w:spacing w:after="0"/>
+        <w:jc w:val="center"/>
+        <w:rPr>
+          <w:b/>
+          <w:sz w:val="24"/>
+          <w:szCs w:val="24"/>
+        </w:rPr>
+      </w:pPr>
+      <w:r>
+        <w:rPr>
+          <w:b/>
+          <w:sz w:val="24"/>
+          <w:szCs w:val="24"/>
+        </w:rPr>
+        <w:t>Plan kursów do prz</w:t>
+      </w:r>
+      <w:r>
+        <w:rPr>
+          <w:b/>
+          <w:sz w:val="24"/>
+          <w:szCs w:val="24"/>
+        </w:rPr>
+        <w:t>erobienia</w:t>
       </w:r>
     </w:p>
     <w:p>
@@ -419,7 +457,7 @@
           <wp:inline distT="0" distB="0" distL="0" distR="0">
             <wp:extent cx="3600450" cy="3962400"/>
             <wp:effectExtent l="19050" t="0" r="0" b="0"/>
-            <wp:docPr id="7" name="Obraz 7"/>
+            <wp:docPr id="2" name="Obraz 7"/>
             <wp:cNvGraphicFramePr>
               <a:graphicFrameLocks xmlns:a="http://schemas.openxmlformats.org/drawingml/2006/main" noChangeAspect="1"/>
             </wp:cNvGraphicFramePr>
@@ -433,7 +471,7 @@
                     </pic:cNvPicPr>
                   </pic:nvPicPr>
                   <pic:blipFill>
-                    <a:blip r:embed="rId6" cstate="print"/>
+                    <a:blip r:embed="rId7" cstate="print"/>
                     <a:srcRect/>
                     <a:stretch>
                       <a:fillRect/>
@@ -467,17 +505,30 @@
         <w:pStyle w:val="Akapitzlist"/>
         <w:spacing w:after="0"/>
         <w:ind w:firstLine="696"/>
-        <w:rPr>
-          <w:sz w:val="24"/>
-          <w:szCs w:val="24"/>
-        </w:rPr>
-      </w:pPr>
-      <w:r>
-        <w:rPr>
-          <w:sz w:val="24"/>
-          <w:szCs w:val="24"/>
-        </w:rPr>
-        <w:t xml:space="preserve">Użytkownik po wybraniu odpowiedniej opcji ma możliwość przeglądania listy kursów do przerobienia. Wybierając  </w:t>
+        <w:jc w:val="both"/>
+        <w:rPr>
+          <w:sz w:val="24"/>
+          <w:szCs w:val="24"/>
+        </w:rPr>
+      </w:pPr>
+    </w:p>
+    <w:p>
+      <w:pPr>
+        <w:pStyle w:val="Akapitzlist"/>
+        <w:spacing w:after="0"/>
+        <w:ind w:left="0" w:firstLine="709"/>
+        <w:jc w:val="both"/>
+        <w:rPr>
+          <w:sz w:val="24"/>
+          <w:szCs w:val="24"/>
+        </w:rPr>
+      </w:pPr>
+      <w:r>
+        <w:rPr>
+          <w:sz w:val="24"/>
+          <w:szCs w:val="24"/>
+        </w:rPr>
+        <w:t xml:space="preserve">Użytkownik po wybraniu odpowiedniej opcji (File -&gt;Schedule) ma możliwość przeglądania listy kursów do przerobienia. Wybierając  </w:t>
       </w:r>
       <w:r>
         <w:rPr>
@@ -492,8 +543,80 @@
           <w:sz w:val="24"/>
           <w:szCs w:val="24"/>
         </w:rPr>
-        <w:t xml:space="preserve"> z menu głównego użytkownik ma możliwość zaczęcia kursu od nowa lub kontynuacji. </w:t>
-      </w:r>
+        <w:t xml:space="preserve"> z menu głównego użytkownik ma opcję  zaczęcia kursu od nowa lub kontynuacji. </w:t>
+      </w:r>
+    </w:p>
+    <w:p>
+      <w:pPr>
+        <w:pStyle w:val="Akapitzlist"/>
+        <w:spacing w:after="0"/>
+        <w:jc w:val="both"/>
+        <w:rPr>
+          <w:b/>
+          <w:sz w:val="24"/>
+          <w:szCs w:val="24"/>
+        </w:rPr>
+      </w:pPr>
+    </w:p>
+    <w:p>
+      <w:pPr>
+        <w:pStyle w:val="Akapitzlist"/>
+        <w:spacing w:after="0"/>
+        <w:jc w:val="both"/>
+        <w:rPr>
+          <w:b/>
+          <w:sz w:val="24"/>
+          <w:szCs w:val="24"/>
+        </w:rPr>
+      </w:pPr>
+    </w:p>
+    <w:p>
+      <w:pPr>
+        <w:pStyle w:val="Akapitzlist"/>
+        <w:spacing w:after="0"/>
+        <w:jc w:val="both"/>
+        <w:rPr>
+          <w:b/>
+          <w:sz w:val="24"/>
+          <w:szCs w:val="24"/>
+        </w:rPr>
+      </w:pPr>
+    </w:p>
+    <w:p>
+      <w:pPr>
+        <w:pStyle w:val="Akapitzlist"/>
+        <w:spacing w:after="0"/>
+        <w:jc w:val="both"/>
+        <w:rPr>
+          <w:b/>
+          <w:sz w:val="24"/>
+          <w:szCs w:val="24"/>
+        </w:rPr>
+      </w:pPr>
+    </w:p>
+    <w:p>
+      <w:pPr>
+        <w:pStyle w:val="Akapitzlist"/>
+        <w:spacing w:after="0"/>
+        <w:jc w:val="both"/>
+        <w:rPr>
+          <w:b/>
+          <w:sz w:val="24"/>
+          <w:szCs w:val="24"/>
+        </w:rPr>
+      </w:pPr>
+    </w:p>
+    <w:p>
+      <w:pPr>
+        <w:pStyle w:val="Akapitzlist"/>
+        <w:spacing w:after="0"/>
+        <w:jc w:val="both"/>
+        <w:rPr>
+          <w:b/>
+          <w:sz w:val="24"/>
+          <w:szCs w:val="24"/>
+        </w:rPr>
+      </w:pPr>
     </w:p>
     <w:p>
       <w:pPr>
@@ -509,23 +632,6 @@
       <w:r>
         <w:rPr>
           <w:b/>
-          <w:sz w:val="24"/>
-          <w:szCs w:val="24"/>
-        </w:rPr>
-        <w:t>Rozpoczęcie nowego kursu</w:t>
-      </w:r>
-    </w:p>
-    <w:p>
-      <w:pPr>
-        <w:pStyle w:val="Akapitzlist"/>
-        <w:spacing w:after="0"/>
-        <w:rPr>
-          <w:sz w:val="24"/>
-          <w:szCs w:val="24"/>
-        </w:rPr>
-      </w:pPr>
-      <w:r>
-        <w:rPr>
           <w:noProof/>
           <w:sz w:val="24"/>
           <w:szCs w:val="24"/>
@@ -533,10 +639,18 @@
         </w:rPr>
         <w:lastRenderedPageBreak/>
         <w:drawing>
-          <wp:inline distT="0" distB="0" distL="0" distR="0">
+          <wp:anchor distT="0" distB="0" distL="114300" distR="114300" simplePos="0" relativeHeight="251659264" behindDoc="0" locked="0" layoutInCell="1" allowOverlap="1">
+            <wp:simplePos x="0" y="0"/>
+            <wp:positionH relativeFrom="column">
+              <wp:posOffset>90805</wp:posOffset>
+            </wp:positionH>
+            <wp:positionV relativeFrom="paragraph">
+              <wp:posOffset>424180</wp:posOffset>
+            </wp:positionV>
             <wp:extent cx="5743575" cy="4048125"/>
             <wp:effectExtent l="19050" t="0" r="9525" b="0"/>
-            <wp:docPr id="4" name="Obraz 4"/>
+            <wp:wrapSquare wrapText="bothSides"/>
+            <wp:docPr id="5" name="Obraz 4"/>
             <wp:cNvGraphicFramePr>
               <a:graphicFrameLocks xmlns:a="http://schemas.openxmlformats.org/drawingml/2006/main" noChangeAspect="1"/>
             </wp:cNvGraphicFramePr>
@@ -550,7 +664,7 @@
                     </pic:cNvPicPr>
                   </pic:nvPicPr>
                   <pic:blipFill>
-                    <a:blip r:embed="rId7" cstate="print"/>
+                    <a:blip r:embed="rId8" cstate="print"/>
                     <a:srcRect/>
                     <a:stretch>
                       <a:fillRect/>
@@ -575,6 +689,191 @@
                 </pic:pic>
               </a:graphicData>
             </a:graphic>
+          </wp:anchor>
+        </w:drawing>
+      </w:r>
+      <w:r>
+        <w:rPr>
+          <w:b/>
+          <w:sz w:val="24"/>
+          <w:szCs w:val="24"/>
+        </w:rPr>
+        <w:t>Rozpoczęcie nowego kursu</w:t>
+      </w:r>
+    </w:p>
+    <w:p>
+      <w:pPr>
+        <w:pStyle w:val="Akapitzlist"/>
+        <w:spacing w:after="0"/>
+        <w:jc w:val="both"/>
+        <w:rPr>
+          <w:b/>
+          <w:sz w:val="24"/>
+          <w:szCs w:val="24"/>
+        </w:rPr>
+      </w:pPr>
+    </w:p>
+    <w:p>
+      <w:pPr>
+        <w:pStyle w:val="Akapitzlist"/>
+        <w:spacing w:after="0"/>
+        <w:jc w:val="right"/>
+        <w:rPr>
+          <w:sz w:val="24"/>
+          <w:szCs w:val="24"/>
+        </w:rPr>
+      </w:pPr>
+    </w:p>
+    <w:p>
+      <w:pPr>
+        <w:pStyle w:val="Akapitzlist"/>
+        <w:spacing w:after="0"/>
+        <w:jc w:val="both"/>
+        <w:rPr>
+          <w:sz w:val="24"/>
+          <w:szCs w:val="24"/>
+        </w:rPr>
+      </w:pPr>
+    </w:p>
+    <w:p>
+      <w:pPr>
+        <w:pStyle w:val="Akapitzlist"/>
+        <w:spacing w:after="0"/>
+        <w:ind w:left="0" w:firstLine="696"/>
+        <w:jc w:val="both"/>
+        <w:rPr>
+          <w:sz w:val="24"/>
+          <w:szCs w:val="24"/>
+        </w:rPr>
+      </w:pPr>
+      <w:r>
+        <w:rPr>
+          <w:sz w:val="24"/>
+          <w:szCs w:val="24"/>
+        </w:rPr>
+        <w:t xml:space="preserve">Podczas robienia kursu, użytkownikowi prezentowane jest pytanie oraz miejsce na udzielenie odpowiedzi w przypadku pytania otwartego lub zestaw odpowiedzi zamkniętych z możliwością wyboru poprawnych. Po udzieleniu odpowiedzi użytkownik powinien nacisnąć przycisk </w:t>
+      </w:r>
+      <w:r>
+        <w:rPr>
+          <w:sz w:val="24"/>
+          <w:szCs w:val="24"/>
+        </w:rPr>
+        <w:t xml:space="preserve">Answer. </w:t>
+      </w:r>
+      <w:r>
+        <w:rPr>
+          <w:sz w:val="24"/>
+          <w:szCs w:val="24"/>
+        </w:rPr>
+        <w:t>Pojawi się wtedy prawidłowa odpowiedź oraz</w:t>
+      </w:r>
+      <w:r>
+        <w:rPr>
+          <w:sz w:val="24"/>
+          <w:szCs w:val="24"/>
+        </w:rPr>
+        <w:t xml:space="preserve"> </w:t>
+      </w:r>
+      <w:r>
+        <w:rPr>
+          <w:sz w:val="24"/>
+          <w:szCs w:val="24"/>
+        </w:rPr>
+        <w:t xml:space="preserve">propozycja oceny, jednak użytkownik ma możliwość zmiany tej propozycji. Jest to uzasadnione w przypadku jeżeli błąd użytkownika to zwykła literówka. Zmianę oceny zatwierdza przyciskiem </w:t>
+      </w:r>
+      <w:r>
+        <w:rPr>
+          <w:sz w:val="24"/>
+          <w:szCs w:val="24"/>
+        </w:rPr>
+        <w:t xml:space="preserve">Judge. </w:t>
+      </w:r>
+      <w:r>
+        <w:rPr>
+          <w:sz w:val="24"/>
+          <w:szCs w:val="24"/>
+        </w:rPr>
+        <w:t xml:space="preserve">Po zakończeniu kursu i kliknięciu </w:t>
+      </w:r>
+      <w:r>
+        <w:rPr>
+          <w:sz w:val="24"/>
+          <w:szCs w:val="24"/>
+        </w:rPr>
+        <w:t xml:space="preserve">End </w:t>
+      </w:r>
+      <w:r>
+        <w:rPr>
+          <w:sz w:val="24"/>
+          <w:szCs w:val="24"/>
+        </w:rPr>
+        <w:t>wyświetlane są statystyki przerobionego kursu i zostaje on poddany serializacji. Zastosowaliśmy serializację do pliku tekstowego, dzięki czemu użytkownik może podejrzeć ten plik, (jest to również przydatne przy testowaniu aplikacji gdzie w konkretnym pliku tekstowym można zmienić datę następnej powtórki i tak oszukać aplikację, w ten sam sposób sprawdzając poprawność odpowiednich pytań w danym dniu). Nazwa pliku jest w formie [nazwa_kursu].txt.</w:t>
+      </w:r>
+    </w:p>
+    <w:p>
+      <w:pPr>
+        <w:pStyle w:val="Akapitzlist"/>
+        <w:spacing w:after="0"/>
+        <w:ind w:firstLine="696"/>
+        <w:jc w:val="center"/>
+        <w:rPr>
+          <w:color w:val="FF0000"/>
+          <w:sz w:val="24"/>
+          <w:szCs w:val="24"/>
+        </w:rPr>
+      </w:pPr>
+      <w:r>
+        <w:rPr>
+          <w:noProof/>
+          <w:color w:val="FF0000"/>
+          <w:sz w:val="24"/>
+          <w:szCs w:val="24"/>
+          <w:lang w:eastAsia="pl-PL"/>
+        </w:rPr>
+        <w:lastRenderedPageBreak/>
+        <w:drawing>
+          <wp:inline distT="0" distB="0" distL="0" distR="0">
+            <wp:extent cx="3000375" cy="3209925"/>
+            <wp:effectExtent l="19050" t="0" r="9525" b="0"/>
+            <wp:docPr id="9" name="Obraz 4"/>
+            <wp:cNvGraphicFramePr>
+              <a:graphicFrameLocks xmlns:a="http://schemas.openxmlformats.org/drawingml/2006/main" noChangeAspect="1"/>
+            </wp:cNvGraphicFramePr>
+            <a:graphic xmlns:a="http://schemas.openxmlformats.org/drawingml/2006/main">
+              <a:graphicData uri="http://schemas.openxmlformats.org/drawingml/2006/picture">
+                <pic:pic xmlns:pic="http://schemas.openxmlformats.org/drawingml/2006/picture">
+                  <pic:nvPicPr>
+                    <pic:cNvPr id="0" name="Picture 4"/>
+                    <pic:cNvPicPr>
+                      <a:picLocks noChangeAspect="1" noChangeArrowheads="1"/>
+                    </pic:cNvPicPr>
+                  </pic:nvPicPr>
+                  <pic:blipFill>
+                    <a:blip r:embed="rId9" cstate="print"/>
+                    <a:srcRect/>
+                    <a:stretch>
+                      <a:fillRect/>
+                    </a:stretch>
+                  </pic:blipFill>
+                  <pic:spPr bwMode="auto">
+                    <a:xfrm>
+                      <a:off x="0" y="0"/>
+                      <a:ext cx="3000375" cy="3209925"/>
+                    </a:xfrm>
+                    <a:prstGeom prst="rect">
+                      <a:avLst/>
+                    </a:prstGeom>
+                    <a:noFill/>
+                    <a:ln w="9525">
+                      <a:noFill/>
+                      <a:miter lim="800000"/>
+                      <a:headEnd/>
+                      <a:tailEnd/>
+                    </a:ln>
+                  </pic:spPr>
+                </pic:pic>
+              </a:graphicData>
+            </a:graphic>
           </wp:inline>
         </w:drawing>
       </w:r>
@@ -583,187 +882,47 @@
       <w:pPr>
         <w:pStyle w:val="Akapitzlist"/>
         <w:spacing w:after="0"/>
-        <w:rPr>
-          <w:sz w:val="24"/>
-          <w:szCs w:val="24"/>
-        </w:rPr>
-      </w:pPr>
+        <w:jc w:val="both"/>
+        <w:rPr>
+          <w:color w:val="FF0000"/>
+          <w:sz w:val="24"/>
+          <w:szCs w:val="24"/>
+        </w:rPr>
+      </w:pPr>
+    </w:p>
+    <w:p>
+      <w:pPr>
+        <w:pStyle w:val="Akapitzlist"/>
+        <w:spacing w:after="0"/>
+        <w:ind w:left="0" w:firstLine="696"/>
+        <w:jc w:val="both"/>
+        <w:rPr>
+          <w:sz w:val="24"/>
+          <w:szCs w:val="24"/>
+        </w:rPr>
+      </w:pPr>
+      <w:r>
+        <w:rPr>
+          <w:sz w:val="24"/>
+          <w:szCs w:val="24"/>
+        </w:rPr>
+        <w:tab/>
+      </w:r>
+      <w:r>
+        <w:rPr>
+          <w:sz w:val="24"/>
+          <w:szCs w:val="24"/>
+        </w:rPr>
+        <w:t>Po naciśnięciu przycisku Rozpocznij na nazwie konkretnego kursu, aplikacja przenosi nas do okna z pytaniami. Mamy również możliwość usunięcia konkretnego kursu. Jeśli wybierzemy opcję kontynuuj na dowolnym kursie to mogą stać się 3 rzeczy. Pierwszą z nich jest poinformowanie użytkownika, że nie rozpoczął jeszcze danego kursu więc oczywiście nie może go kontynuować (po naciśnięciu tego przycisku deserializujemy wybrany kurs). Drugą z nich jest informacja że w danym kursie, choć już wcześniej zaczętym, nie ma pytań do powtórki i informacja kiedy powtórzyć te pytania. Trzecią opcją jest wyświetlenie odpowiednich pytań dla użytkownika. Po tym jak użytkownik odpowie na wszystkie pytania, po naciśnięciu END ponownie przeliczana jest data następnej powtórki.</w:t>
+      </w:r>
     </w:p>
     <w:p>
       <w:pPr>
         <w:pStyle w:val="Akapitzlist"/>
         <w:spacing w:after="0"/>
         <w:ind w:firstLine="696"/>
-        <w:rPr>
-          <w:color w:val="FF0000"/>
-          <w:sz w:val="24"/>
-          <w:szCs w:val="24"/>
-        </w:rPr>
-      </w:pPr>
-      <w:r>
-        <w:rPr>
-          <w:sz w:val="24"/>
-          <w:szCs w:val="24"/>
-        </w:rPr>
-        <w:t xml:space="preserve">Podczas robienia kursu, użytkownikowi prezentowane jest pytanie oraz miejsce na udzielenie odpowiedzi w przypadku pytania otwartego lub zestaw odpowiedzi zamkniętych z możliwością wyboru poprawnych. Po udzieleniu odpowiedzi użytkownik powinien nacisnąć przycisk </w:t>
-      </w:r>
-      <w:proofErr w:type="spellStart"/>
-      <w:r>
-        <w:rPr>
-          <w:i/>
-          <w:sz w:val="24"/>
-          <w:szCs w:val="24"/>
-        </w:rPr>
-        <w:t>Answer</w:t>
-      </w:r>
-      <w:proofErr w:type="spellEnd"/>
-      <w:r>
-        <w:rPr>
-          <w:i/>
-          <w:sz w:val="24"/>
-          <w:szCs w:val="24"/>
-        </w:rPr>
-        <w:t xml:space="preserve">. </w:t>
-      </w:r>
-      <w:r>
-        <w:rPr>
-          <w:sz w:val="24"/>
-          <w:szCs w:val="24"/>
-        </w:rPr>
-        <w:t>Pojawi się wtedy prawidłowa odpowiedź oraz</w:t>
-      </w:r>
-      <w:r>
-        <w:rPr>
-          <w:i/>
-          <w:sz w:val="24"/>
-          <w:szCs w:val="24"/>
-        </w:rPr>
-        <w:t xml:space="preserve"> </w:t>
-      </w:r>
-      <w:r>
-        <w:rPr>
-          <w:sz w:val="24"/>
-          <w:szCs w:val="24"/>
-        </w:rPr>
-        <w:t xml:space="preserve">propozycja oceny, jednak użytkownik ma możliwość zmiany tej propozycji. Jest to uzasadnione w przypadku jeżeli błąd użytkownika to zwykła literówka. Zmianę oceny zatwierdza przyciskiem </w:t>
-      </w:r>
-      <w:proofErr w:type="spellStart"/>
-      <w:r>
-        <w:rPr>
-          <w:i/>
-          <w:sz w:val="24"/>
-          <w:szCs w:val="24"/>
-        </w:rPr>
-        <w:t>Judge</w:t>
-      </w:r>
-      <w:proofErr w:type="spellEnd"/>
-      <w:r>
-        <w:rPr>
-          <w:i/>
-          <w:sz w:val="24"/>
-          <w:szCs w:val="24"/>
-        </w:rPr>
-        <w:t xml:space="preserve">. </w:t>
-      </w:r>
-      <w:r>
-        <w:rPr>
-          <w:sz w:val="24"/>
-          <w:szCs w:val="24"/>
-        </w:rPr>
-        <w:t xml:space="preserve">Po zakończeniu kursu i kliknięciu </w:t>
-      </w:r>
-      <w:proofErr w:type="spellStart"/>
-      <w:r>
-        <w:rPr>
-          <w:i/>
-          <w:sz w:val="24"/>
-          <w:szCs w:val="24"/>
-        </w:rPr>
-        <w:t>End</w:t>
-      </w:r>
-      <w:proofErr w:type="spellEnd"/>
-      <w:r>
-        <w:rPr>
-          <w:i/>
-          <w:sz w:val="24"/>
-          <w:szCs w:val="24"/>
-        </w:rPr>
-        <w:t xml:space="preserve"> </w:t>
-      </w:r>
-      <w:r>
-        <w:rPr>
-          <w:sz w:val="24"/>
-          <w:szCs w:val="24"/>
-        </w:rPr>
-        <w:t xml:space="preserve">wyświetlane są statystyki przerobionego kursu i zostaje on poddany </w:t>
-      </w:r>
-      <w:proofErr w:type="spellStart"/>
-      <w:r>
-        <w:rPr>
-          <w:sz w:val="24"/>
-          <w:szCs w:val="24"/>
-        </w:rPr>
-        <w:t>serializacji</w:t>
-      </w:r>
-      <w:proofErr w:type="spellEnd"/>
-      <w:r>
-        <w:rPr>
-          <w:sz w:val="24"/>
-          <w:szCs w:val="24"/>
-        </w:rPr>
-        <w:t xml:space="preserve">.  </w:t>
-      </w:r>
-      <w:r>
-        <w:rPr>
-          <w:color w:val="FF0000"/>
-          <w:sz w:val="24"/>
-          <w:szCs w:val="24"/>
-        </w:rPr>
-        <w:t xml:space="preserve">TU możesz </w:t>
-      </w:r>
-      <w:proofErr w:type="spellStart"/>
-      <w:r>
-        <w:rPr>
-          <w:color w:val="FF0000"/>
-          <w:sz w:val="24"/>
-          <w:szCs w:val="24"/>
-        </w:rPr>
-        <w:t>dopisac</w:t>
-      </w:r>
-      <w:proofErr w:type="spellEnd"/>
-      <w:r>
-        <w:rPr>
-          <w:color w:val="FF0000"/>
-          <w:sz w:val="24"/>
-          <w:szCs w:val="24"/>
-        </w:rPr>
-        <w:t xml:space="preserve"> dwa zdania o </w:t>
-      </w:r>
-      <w:proofErr w:type="spellStart"/>
-      <w:r>
-        <w:rPr>
-          <w:color w:val="FF0000"/>
-          <w:sz w:val="24"/>
-          <w:szCs w:val="24"/>
-        </w:rPr>
-        <w:t>serializacji</w:t>
-      </w:r>
-      <w:proofErr w:type="spellEnd"/>
-      <w:r>
-        <w:rPr>
-          <w:color w:val="FF0000"/>
-          <w:sz w:val="24"/>
-          <w:szCs w:val="24"/>
-        </w:rPr>
-        <w:t xml:space="preserve">. </w:t>
-      </w:r>
-    </w:p>
-    <w:p>
-      <w:pPr>
-        <w:pStyle w:val="Akapitzlist"/>
-        <w:spacing w:after="0"/>
-        <w:rPr>
-          <w:color w:val="FF0000"/>
+        <w:jc w:val="both"/>
+        <w:rPr>
           <w:sz w:val="24"/>
           <w:szCs w:val="24"/>
         </w:rPr>
@@ -777,6 +936,7 @@
           <w:numId w:val="1"/>
         </w:numPr>
         <w:spacing w:after="0"/>
+        <w:jc w:val="both"/>
         <w:rPr>
           <w:b/>
           <w:sz w:val="28"/>
@@ -796,57 +956,42 @@
       <w:pPr>
         <w:pStyle w:val="Akapitzlist"/>
         <w:spacing w:after="0"/>
-        <w:ind w:firstLine="696"/>
-        <w:rPr>
-          <w:sz w:val="24"/>
-          <w:szCs w:val="24"/>
-        </w:rPr>
-      </w:pPr>
-      <w:r>
-        <w:rPr>
-          <w:sz w:val="24"/>
-          <w:szCs w:val="24"/>
-        </w:rPr>
-        <w:t xml:space="preserve">Program jest zrealizowany w architekturze Model Widok Kontroler. Do stworzenia interfejsu graficznego wykorzystaliśmy bibliotekę QT. Wielokrotnie wykorzystywaliśmy bibliotekę </w:t>
-      </w:r>
-      <w:proofErr w:type="spellStart"/>
-      <w:r>
-        <w:rPr>
-          <w:sz w:val="24"/>
-          <w:szCs w:val="24"/>
-        </w:rPr>
-        <w:t>boost</w:t>
-      </w:r>
-      <w:proofErr w:type="spellEnd"/>
-      <w:r>
-        <w:rPr>
-          <w:sz w:val="24"/>
-          <w:szCs w:val="24"/>
-        </w:rPr>
-        <w:t xml:space="preserve">. Między innymi do </w:t>
-      </w:r>
-      <w:proofErr w:type="spellStart"/>
-      <w:r>
-        <w:rPr>
-          <w:sz w:val="24"/>
-          <w:szCs w:val="24"/>
-        </w:rPr>
-        <w:t>serializacji</w:t>
-      </w:r>
-      <w:proofErr w:type="spellEnd"/>
-      <w:r>
-        <w:rPr>
-          <w:sz w:val="24"/>
-          <w:szCs w:val="24"/>
-        </w:rPr>
-        <w:t xml:space="preserve">, odczytu plików XML oraz wykorzystywaliśmy sprytne wskaźniki. </w:t>
-      </w:r>
-    </w:p>
-    <w:p>
-      <w:pPr>
-        <w:pStyle w:val="Akapitzlist"/>
-        <w:spacing w:after="0"/>
-        <w:ind w:firstLine="696"/>
+        <w:ind w:left="0" w:firstLine="696"/>
+        <w:jc w:val="both"/>
+        <w:rPr>
+          <w:sz w:val="24"/>
+          <w:szCs w:val="24"/>
+        </w:rPr>
+      </w:pPr>
+      <w:r>
+        <w:rPr>
+          <w:sz w:val="24"/>
+          <w:szCs w:val="24"/>
+        </w:rPr>
+        <w:t xml:space="preserve">Program jest zrealizowany w architekturze Model Widok Kontroler. Do stworzenia interfejsu graficznego wykorzystaliśmy bibliotekę QT. Wielokrotnie wykorzystywaliśmy bibliotekę boost. Między innymi do serializacji, odczytu plików XML oraz wykorzystywaliśmy sprytne wskaźniki. </w:t>
+      </w:r>
+    </w:p>
+    <w:p>
+      <w:pPr>
+        <w:pStyle w:val="Akapitzlist"/>
+        <w:spacing w:after="0"/>
+        <w:ind w:left="0" w:firstLine="696"/>
+        <w:jc w:val="both"/>
+        <w:rPr>
+          <w:sz w:val="24"/>
+          <w:szCs w:val="24"/>
+        </w:rPr>
+      </w:pPr>
+    </w:p>
+    <w:p>
+      <w:pPr>
+        <w:pStyle w:val="Akapitzlist"/>
+        <w:tabs>
+          <w:tab w:val="left" w:pos="426"/>
+        </w:tabs>
+        <w:spacing w:after="0"/>
+        <w:ind w:left="142" w:firstLine="554"/>
+        <w:jc w:val="center"/>
         <w:rPr>
           <w:sz w:val="24"/>
           <w:szCs w:val="24"/>
@@ -859,6 +1004,21 @@
         </w:rPr>
         <w:t>Zestaw użytych klas należących do Widoku:</w:t>
       </w:r>
+    </w:p>
+    <w:p>
+      <w:pPr>
+        <w:pStyle w:val="Akapitzlist"/>
+        <w:tabs>
+          <w:tab w:val="left" w:pos="426"/>
+        </w:tabs>
+        <w:spacing w:after="0"/>
+        <w:ind w:left="142" w:firstLine="284"/>
+        <w:jc w:val="both"/>
+        <w:rPr>
+          <w:sz w:val="24"/>
+          <w:szCs w:val="24"/>
+        </w:rPr>
+      </w:pPr>
     </w:p>
     <w:p>
       <w:pPr>
@@ -867,29 +1027,24 @@
           <w:ilvl w:val="2"/>
           <w:numId w:val="2"/>
         </w:numPr>
-        <w:spacing w:after="0"/>
-        <w:rPr>
-          <w:sz w:val="24"/>
-          <w:szCs w:val="24"/>
-        </w:rPr>
-      </w:pPr>
-      <w:proofErr w:type="spellStart"/>
-      <w:r>
-        <w:rPr>
-          <w:b/>
-          <w:sz w:val="24"/>
-          <w:szCs w:val="24"/>
-        </w:rPr>
-        <w:t>View</w:t>
-      </w:r>
-      <w:proofErr w:type="spellEnd"/>
-      <w:r>
-        <w:rPr>
-          <w:b/>
-          <w:sz w:val="24"/>
-          <w:szCs w:val="24"/>
-        </w:rPr>
-        <w:t xml:space="preserve"> </w:t>
+        <w:tabs>
+          <w:tab w:val="left" w:pos="426"/>
+        </w:tabs>
+        <w:spacing w:after="0"/>
+        <w:ind w:left="142" w:firstLine="284"/>
+        <w:jc w:val="both"/>
+        <w:rPr>
+          <w:sz w:val="24"/>
+          <w:szCs w:val="24"/>
+        </w:rPr>
+      </w:pPr>
+      <w:r>
+        <w:rPr>
+          <w:b/>
+          <w:sz w:val="24"/>
+          <w:szCs w:val="24"/>
+        </w:rPr>
+        <w:t xml:space="preserve">View </w:t>
       </w:r>
       <w:r>
         <w:rPr>
@@ -906,29 +1061,24 @@
           <w:ilvl w:val="2"/>
           <w:numId w:val="2"/>
         </w:numPr>
-        <w:spacing w:after="0"/>
-        <w:rPr>
-          <w:sz w:val="24"/>
-          <w:szCs w:val="24"/>
-        </w:rPr>
-      </w:pPr>
-      <w:proofErr w:type="spellStart"/>
-      <w:r>
-        <w:rPr>
-          <w:b/>
-          <w:sz w:val="24"/>
-          <w:szCs w:val="24"/>
-        </w:rPr>
-        <w:t>CreateTest</w:t>
-      </w:r>
-      <w:proofErr w:type="spellEnd"/>
-      <w:r>
-        <w:rPr>
-          <w:b/>
-          <w:sz w:val="24"/>
-          <w:szCs w:val="24"/>
-        </w:rPr>
-        <w:t xml:space="preserve"> </w:t>
+        <w:tabs>
+          <w:tab w:val="left" w:pos="426"/>
+        </w:tabs>
+        <w:spacing w:after="0"/>
+        <w:ind w:left="142" w:firstLine="284"/>
+        <w:jc w:val="both"/>
+        <w:rPr>
+          <w:sz w:val="24"/>
+          <w:szCs w:val="24"/>
+        </w:rPr>
+      </w:pPr>
+      <w:r>
+        <w:rPr>
+          <w:b/>
+          <w:sz w:val="24"/>
+          <w:szCs w:val="24"/>
+        </w:rPr>
+        <w:t xml:space="preserve">CreateTest </w:t>
       </w:r>
       <w:r>
         <w:rPr>
@@ -945,7 +1095,12 @@
           <w:ilvl w:val="2"/>
           <w:numId w:val="2"/>
         </w:numPr>
-        <w:spacing w:after="0"/>
+        <w:tabs>
+          <w:tab w:val="left" w:pos="426"/>
+        </w:tabs>
+        <w:spacing w:after="0"/>
+        <w:ind w:left="142" w:firstLine="284"/>
+        <w:jc w:val="both"/>
         <w:rPr>
           <w:sz w:val="24"/>
           <w:szCs w:val="24"/>
@@ -974,13 +1129,17 @@
           <w:ilvl w:val="2"/>
           <w:numId w:val="2"/>
         </w:numPr>
-        <w:spacing w:after="0"/>
-        <w:rPr>
-          <w:sz w:val="24"/>
-          <w:szCs w:val="24"/>
-        </w:rPr>
-      </w:pPr>
-      <w:proofErr w:type="spellStart"/>
+        <w:tabs>
+          <w:tab w:val="left" w:pos="426"/>
+        </w:tabs>
+        <w:spacing w:after="0"/>
+        <w:ind w:left="142" w:firstLine="284"/>
+        <w:jc w:val="both"/>
+        <w:rPr>
+          <w:sz w:val="24"/>
+          <w:szCs w:val="24"/>
+        </w:rPr>
+      </w:pPr>
       <w:r>
         <w:rPr>
           <w:b/>
@@ -989,7 +1148,6 @@
         </w:rPr>
         <w:t>StartMenu</w:t>
       </w:r>
-      <w:proofErr w:type="spellEnd"/>
       <w:r>
         <w:rPr>
           <w:sz w:val="24"/>
@@ -1005,13 +1163,17 @@
           <w:ilvl w:val="2"/>
           <w:numId w:val="2"/>
         </w:numPr>
-        <w:spacing w:after="0"/>
-        <w:rPr>
-          <w:sz w:val="24"/>
-          <w:szCs w:val="24"/>
-        </w:rPr>
-      </w:pPr>
-      <w:proofErr w:type="spellStart"/>
+        <w:tabs>
+          <w:tab w:val="left" w:pos="426"/>
+        </w:tabs>
+        <w:spacing w:after="0"/>
+        <w:ind w:left="142" w:firstLine="284"/>
+        <w:jc w:val="both"/>
+        <w:rPr>
+          <w:sz w:val="24"/>
+          <w:szCs w:val="24"/>
+        </w:rPr>
+      </w:pPr>
       <w:r>
         <w:rPr>
           <w:b/>
@@ -1020,7 +1182,6 @@
         </w:rPr>
         <w:t>Statistic</w:t>
       </w:r>
-      <w:proofErr w:type="spellEnd"/>
       <w:r>
         <w:rPr>
           <w:sz w:val="24"/>
@@ -1031,8 +1192,42 @@
     </w:p>
     <w:p>
       <w:pPr>
-        <w:spacing w:after="0"/>
-        <w:ind w:left="1416"/>
+        <w:pStyle w:val="Akapitzlist"/>
+        <w:tabs>
+          <w:tab w:val="left" w:pos="426"/>
+        </w:tabs>
+        <w:spacing w:after="0"/>
+        <w:ind w:left="426"/>
+        <w:jc w:val="both"/>
+        <w:rPr>
+          <w:sz w:val="24"/>
+          <w:szCs w:val="24"/>
+        </w:rPr>
+      </w:pPr>
+    </w:p>
+    <w:p>
+      <w:pPr>
+        <w:pStyle w:val="Akapitzlist"/>
+        <w:tabs>
+          <w:tab w:val="left" w:pos="426"/>
+        </w:tabs>
+        <w:spacing w:after="0"/>
+        <w:ind w:left="426"/>
+        <w:jc w:val="both"/>
+        <w:rPr>
+          <w:sz w:val="24"/>
+          <w:szCs w:val="24"/>
+        </w:rPr>
+      </w:pPr>
+    </w:p>
+    <w:p>
+      <w:pPr>
+        <w:tabs>
+          <w:tab w:val="left" w:pos="426"/>
+        </w:tabs>
+        <w:spacing w:after="0"/>
+        <w:ind w:left="142" w:firstLine="284"/>
+        <w:jc w:val="center"/>
         <w:rPr>
           <w:sz w:val="24"/>
           <w:szCs w:val="24"/>
@@ -1046,6 +1241,20 @@
         <w:lastRenderedPageBreak/>
         <w:t>Zestaw użytych klas należących do Modelu:</w:t>
       </w:r>
+    </w:p>
+    <w:p>
+      <w:pPr>
+        <w:tabs>
+          <w:tab w:val="left" w:pos="426"/>
+        </w:tabs>
+        <w:spacing w:after="0"/>
+        <w:ind w:left="142" w:firstLine="284"/>
+        <w:jc w:val="center"/>
+        <w:rPr>
+          <w:sz w:val="24"/>
+          <w:szCs w:val="24"/>
+        </w:rPr>
+      </w:pPr>
     </w:p>
     <w:p>
       <w:pPr>
@@ -1054,7 +1263,12 @@
           <w:ilvl w:val="0"/>
           <w:numId w:val="3"/>
         </w:numPr>
-        <w:spacing w:after="0"/>
+        <w:tabs>
+          <w:tab w:val="left" w:pos="426"/>
+        </w:tabs>
+        <w:spacing w:after="0"/>
+        <w:ind w:left="142" w:firstLine="284"/>
+        <w:jc w:val="both"/>
         <w:rPr>
           <w:sz w:val="24"/>
           <w:szCs w:val="24"/>
@@ -1090,14 +1304,18 @@
           <w:ilvl w:val="0"/>
           <w:numId w:val="3"/>
         </w:numPr>
-        <w:spacing w:after="0"/>
-        <w:rPr>
-          <w:b/>
-          <w:sz w:val="24"/>
-          <w:szCs w:val="24"/>
-        </w:rPr>
-      </w:pPr>
-      <w:proofErr w:type="spellStart"/>
+        <w:tabs>
+          <w:tab w:val="left" w:pos="426"/>
+        </w:tabs>
+        <w:spacing w:after="0"/>
+        <w:ind w:left="142" w:firstLine="284"/>
+        <w:jc w:val="both"/>
+        <w:rPr>
+          <w:b/>
+          <w:sz w:val="24"/>
+          <w:szCs w:val="24"/>
+        </w:rPr>
+      </w:pPr>
       <w:r>
         <w:rPr>
           <w:b/>
@@ -1106,7 +1324,6 @@
         </w:rPr>
         <w:t>Course</w:t>
       </w:r>
-      <w:proofErr w:type="spellEnd"/>
       <w:r>
         <w:rPr>
           <w:b/>
@@ -1130,7 +1347,12 @@
           <w:ilvl w:val="0"/>
           <w:numId w:val="3"/>
         </w:numPr>
-        <w:spacing w:after="0"/>
+        <w:tabs>
+          <w:tab w:val="left" w:pos="851"/>
+        </w:tabs>
+        <w:spacing w:after="0"/>
+        <w:ind w:left="709" w:hanging="283"/>
+        <w:jc w:val="both"/>
         <w:rPr>
           <w:b/>
           <w:sz w:val="24"/>
@@ -1144,6 +1366,21 @@
           <w:szCs w:val="24"/>
         </w:rPr>
         <w:t>Deck</w:t>
+      </w:r>
+      <w:r>
+        <w:rPr>
+          <w:b/>
+          <w:sz w:val="24"/>
+          <w:szCs w:val="24"/>
+        </w:rPr>
+        <w:t xml:space="preserve"> </w:t>
+      </w:r>
+      <w:r>
+        <w:rPr>
+          <w:sz w:val="24"/>
+          <w:szCs w:val="24"/>
+        </w:rPr>
+        <w:t>– klasa reprezentuje zbiór pytań do wyświetlenia podczas kursu. Udostępnia  ona wektor sprytnych wskaźników do obiektów klasy QuestionCard</w:t>
       </w:r>
     </w:p>
     <w:p>
@@ -1153,7 +1390,12 @@
           <w:ilvl w:val="0"/>
           <w:numId w:val="3"/>
         </w:numPr>
-        <w:spacing w:after="0"/>
+        <w:tabs>
+          <w:tab w:val="left" w:pos="709"/>
+        </w:tabs>
+        <w:spacing w:after="0"/>
+        <w:ind w:left="709" w:hanging="283"/>
+        <w:jc w:val="both"/>
         <w:rPr>
           <w:b/>
           <w:sz w:val="24"/>
@@ -1189,7 +1431,7 @@
           <w:sz w:val="24"/>
           <w:szCs w:val="24"/>
         </w:rPr>
-        <w:t>– pomocnicza klasa obliczająca proponowaną ocenę użytkownikowi po udzieleniu odpowiedzi.</w:t>
+        <w:t>– pomocnicza klasa obliczająca proponowaną ocenę użytkownikowi po  udzieleniu odpowiedzi.</w:t>
       </w:r>
     </w:p>
     <w:p>
@@ -1199,14 +1441,18 @@
           <w:ilvl w:val="0"/>
           <w:numId w:val="3"/>
         </w:numPr>
-        <w:spacing w:after="0"/>
-        <w:rPr>
-          <w:b/>
-          <w:sz w:val="24"/>
-          <w:szCs w:val="24"/>
-        </w:rPr>
-      </w:pPr>
-      <w:proofErr w:type="spellStart"/>
+        <w:tabs>
+          <w:tab w:val="left" w:pos="426"/>
+        </w:tabs>
+        <w:spacing w:after="0"/>
+        <w:ind w:left="142" w:firstLine="284"/>
+        <w:jc w:val="both"/>
+        <w:rPr>
+          <w:b/>
+          <w:sz w:val="24"/>
+          <w:szCs w:val="24"/>
+        </w:rPr>
+      </w:pPr>
       <w:r>
         <w:rPr>
           <w:b/>
@@ -1215,7 +1461,51 @@
         </w:rPr>
         <w:t>QuaestionCard</w:t>
       </w:r>
-      <w:proofErr w:type="spellEnd"/>
+      <w:r>
+        <w:rPr>
+          <w:b/>
+          <w:sz w:val="24"/>
+          <w:szCs w:val="24"/>
+        </w:rPr>
+        <w:t xml:space="preserve"> </w:t>
+      </w:r>
+      <w:r>
+        <w:rPr>
+          <w:sz w:val="24"/>
+          <w:szCs w:val="24"/>
+        </w:rPr>
+        <w:t xml:space="preserve">– reprezentuje pytanie i odpowiedź, które są wyświetlane w danej </w:t>
+      </w:r>
+    </w:p>
+    <w:p>
+      <w:pPr>
+        <w:pStyle w:val="Akapitzlist"/>
+        <w:tabs>
+          <w:tab w:val="left" w:pos="426"/>
+        </w:tabs>
+        <w:spacing w:after="0"/>
+        <w:ind w:left="426"/>
+        <w:jc w:val="both"/>
+        <w:rPr>
+          <w:sz w:val="24"/>
+          <w:szCs w:val="24"/>
+        </w:rPr>
+      </w:pPr>
+      <w:r>
+        <w:rPr>
+          <w:b/>
+          <w:sz w:val="24"/>
+          <w:szCs w:val="24"/>
+        </w:rPr>
+        <w:tab/>
+      </w:r>
+      <w:r>
+        <w:rPr>
+          <w:sz w:val="24"/>
+          <w:szCs w:val="24"/>
+        </w:rPr>
+        <w:t>chwili</w:t>
+      </w:r>
     </w:p>
     <w:p>
       <w:pPr>
@@ -1224,7 +1514,12 @@
           <w:ilvl w:val="0"/>
           <w:numId w:val="3"/>
         </w:numPr>
-        <w:spacing w:after="0"/>
+        <w:tabs>
+          <w:tab w:val="left" w:pos="426"/>
+        </w:tabs>
+        <w:spacing w:after="0"/>
+        <w:ind w:left="142" w:firstLine="284"/>
+        <w:jc w:val="both"/>
         <w:rPr>
           <w:b/>
           <w:sz w:val="24"/>
@@ -1257,48 +1552,49 @@
     </w:p>
     <w:p>
       <w:pPr>
-        <w:spacing w:after="0"/>
-        <w:rPr>
-          <w:sz w:val="24"/>
-          <w:szCs w:val="24"/>
-        </w:rPr>
-      </w:pPr>
-      <w:proofErr w:type="spellStart"/>
-      <w:r>
-        <w:rPr>
-          <w:b/>
-          <w:sz w:val="24"/>
-          <w:szCs w:val="24"/>
-        </w:rPr>
-        <w:t>Controller</w:t>
-      </w:r>
-      <w:proofErr w:type="spellEnd"/>
-      <w:r>
-        <w:rPr>
-          <w:b/>
-          <w:sz w:val="24"/>
-          <w:szCs w:val="24"/>
-        </w:rPr>
-        <w:t xml:space="preserve"> </w:t>
-      </w:r>
-      <w:r>
-        <w:rPr>
-          <w:sz w:val="24"/>
-          <w:szCs w:val="24"/>
-        </w:rPr>
-        <w:t>– jest to klasa Kontrolera, która umożliwia połączenia widoku oraz kontrolera. W aplikacji wykorzystano mechanizm sygnałów i slotów wykorzystywany w QT. W  celu komunikacji z Kontrolerem, Widok emituje sygnały a Kontroler tworzy sloty. Pozostałe okna dialogowe również emitują sygnały</w:t>
-      </w:r>
-      <w:r>
-        <w:rPr>
-          <w:sz w:val="24"/>
-          <w:szCs w:val="24"/>
-        </w:rPr>
-        <w:t>, ale wywołują przy tym sygnału Widoku, które następnie wywołują sloty kontrolera.</w:t>
-      </w:r>
-    </w:p>
-    <w:p>
-      <w:pPr>
-        <w:spacing w:after="0"/>
+        <w:pStyle w:val="Akapitzlist"/>
+        <w:tabs>
+          <w:tab w:val="left" w:pos="426"/>
+        </w:tabs>
+        <w:spacing w:after="0"/>
+        <w:ind w:left="426"/>
+        <w:jc w:val="both"/>
+        <w:rPr>
+          <w:b/>
+          <w:sz w:val="24"/>
+          <w:szCs w:val="24"/>
+        </w:rPr>
+      </w:pPr>
+    </w:p>
+    <w:p>
+      <w:pPr>
+        <w:spacing w:after="0"/>
+        <w:jc w:val="both"/>
+        <w:rPr>
+          <w:sz w:val="24"/>
+          <w:szCs w:val="24"/>
+        </w:rPr>
+      </w:pPr>
+      <w:r>
+        <w:rPr>
+          <w:b/>
+          <w:sz w:val="24"/>
+          <w:szCs w:val="24"/>
+        </w:rPr>
+        <w:t xml:space="preserve">Controller </w:t>
+      </w:r>
+      <w:r>
+        <w:rPr>
+          <w:sz w:val="24"/>
+          <w:szCs w:val="24"/>
+        </w:rPr>
+        <w:t>– jest to klasa Kontrolera, która umożliwia połączenia widoku oraz kontrolera. W aplikacji wykorzystano mechanizm sygnałów i slotów wykorzystywany w QT. W  celu komunikacji z Kontrolerem, Widok emituje sygnały a Kontroler tworzy sloty. Pozostałe okna dialogowe również emitują sygnały, ale wywołują przy tym sygnału Widoku, które następnie wywołują sloty kontrolera.</w:t>
+      </w:r>
+    </w:p>
+    <w:p>
+      <w:pPr>
+        <w:spacing w:after="0"/>
+        <w:jc w:val="both"/>
         <w:rPr>
           <w:sz w:val="24"/>
           <w:szCs w:val="24"/>
@@ -1309,33 +1605,18 @@
       <w:pPr>
         <w:spacing w:after="0"/>
         <w:ind w:firstLine="360"/>
-        <w:rPr>
-          <w:sz w:val="24"/>
-          <w:szCs w:val="24"/>
-        </w:rPr>
-      </w:pPr>
-      <w:r>
-        <w:rPr>
-          <w:sz w:val="24"/>
-          <w:szCs w:val="24"/>
-        </w:rPr>
-        <w:t xml:space="preserve">Dostarczoną dokumentację kodu wygenerowaliśmy używając narzędzia </w:t>
-      </w:r>
-      <w:proofErr w:type="spellStart"/>
-      <w:r>
-        <w:rPr>
-          <w:sz w:val="24"/>
-          <w:szCs w:val="24"/>
-        </w:rPr>
-        <w:t>Doxygen</w:t>
-      </w:r>
-      <w:proofErr w:type="spellEnd"/>
-      <w:r>
-        <w:rPr>
-          <w:sz w:val="24"/>
-          <w:szCs w:val="24"/>
-        </w:rPr>
-        <w:t xml:space="preserve">. </w:t>
+        <w:jc w:val="both"/>
+        <w:rPr>
+          <w:sz w:val="24"/>
+          <w:szCs w:val="24"/>
+        </w:rPr>
+      </w:pPr>
+      <w:r>
+        <w:rPr>
+          <w:sz w:val="24"/>
+          <w:szCs w:val="24"/>
+        </w:rPr>
+        <w:t xml:space="preserve">Dostarczoną dokumentację kodu wygenerowaliśmy używając narzędzia Doxygen. </w:t>
       </w:r>
     </w:p>
     <w:p>
@@ -1343,6 +1624,7 @@
         <w:pStyle w:val="Akapitzlist"/>
         <w:spacing w:after="0"/>
         <w:ind w:firstLine="696"/>
+        <w:jc w:val="both"/>
         <w:rPr>
           <w:b/>
           <w:sz w:val="24"/>
@@ -1355,6 +1637,7 @@
         <w:pStyle w:val="Akapitzlist"/>
         <w:spacing w:after="0"/>
         <w:ind w:firstLine="696"/>
+        <w:jc w:val="both"/>
         <w:rPr>
           <w:sz w:val="24"/>
           <w:szCs w:val="24"/>
@@ -1369,6 +1652,7 @@
           <w:numId w:val="1"/>
         </w:numPr>
         <w:spacing w:after="0"/>
+        <w:jc w:val="both"/>
         <w:rPr>
           <w:b/>
           <w:sz w:val="28"/>
@@ -1387,6 +1671,7 @@
     <w:p>
       <w:pPr>
         <w:spacing w:after="0"/>
+        <w:jc w:val="both"/>
         <w:rPr>
           <w:b/>
           <w:color w:val="FF0000"/>
@@ -1399,72 +1684,72 @@
       <w:pPr>
         <w:spacing w:after="0"/>
         <w:ind w:firstLine="360"/>
-        <w:rPr>
-          <w:sz w:val="24"/>
-          <w:szCs w:val="24"/>
-        </w:rPr>
-      </w:pPr>
-      <w:r>
-        <w:rPr>
-          <w:sz w:val="24"/>
-          <w:szCs w:val="24"/>
-        </w:rPr>
-        <w:t xml:space="preserve">Pierwszą napotkaną trudnością było przenoszenie kodu źródłowego pomiędzy członkami zespołu. Aby to rozwiązać zapoznaliśmy się z systemem kontroli wersji GIT i go używaliśmy wykorzystując serwis </w:t>
-      </w:r>
-      <w:proofErr w:type="spellStart"/>
-      <w:r>
-        <w:rPr>
-          <w:sz w:val="24"/>
-          <w:szCs w:val="24"/>
-        </w:rPr>
-        <w:t>github</w:t>
-      </w:r>
-      <w:proofErr w:type="spellEnd"/>
-      <w:r>
-        <w:rPr>
-          <w:sz w:val="24"/>
-          <w:szCs w:val="24"/>
-        </w:rPr>
-        <w:t xml:space="preserve">. </w:t>
+        <w:jc w:val="both"/>
+        <w:rPr>
+          <w:sz w:val="24"/>
+          <w:szCs w:val="24"/>
+        </w:rPr>
+      </w:pPr>
+      <w:r>
+        <w:rPr>
+          <w:sz w:val="24"/>
+          <w:szCs w:val="24"/>
+        </w:rPr>
+        <w:t xml:space="preserve">Pierwszą napotkaną trudnością było przenoszenie kodu źródłowego pomiędzy członkami zespołu. Aby to rozwiązać zapoznaliśmy się z systemem kontroli wersji GIT i go używaliśmy wykorzystując serwis github. </w:t>
       </w:r>
     </w:p>
     <w:p>
       <w:pPr>
         <w:spacing w:after="0"/>
         <w:ind w:firstLine="360"/>
-        <w:rPr>
-          <w:sz w:val="24"/>
-          <w:szCs w:val="24"/>
-        </w:rPr>
-      </w:pPr>
-      <w:r>
-        <w:rPr>
-          <w:sz w:val="24"/>
-          <w:szCs w:val="24"/>
-        </w:rPr>
-        <w:t xml:space="preserve">Następnym problemem było zapisanie obiektu przerobionego kursu ze wszystkimi ocenami w celu późniejszej kontynuacji. Wykorzystaliśmy do  tego mechanizm </w:t>
-      </w:r>
-      <w:proofErr w:type="spellStart"/>
-      <w:r>
-        <w:rPr>
-          <w:sz w:val="24"/>
-          <w:szCs w:val="24"/>
-        </w:rPr>
-        <w:t>serializacji</w:t>
-      </w:r>
-      <w:proofErr w:type="spellEnd"/>
-      <w:r>
-        <w:rPr>
-          <w:sz w:val="24"/>
-          <w:szCs w:val="24"/>
-        </w:rPr>
-        <w:t xml:space="preserve">. </w:t>
+        <w:jc w:val="both"/>
+        <w:rPr>
+          <w:sz w:val="24"/>
+          <w:szCs w:val="24"/>
+        </w:rPr>
+      </w:pPr>
+      <w:r>
+        <w:rPr>
+          <w:sz w:val="24"/>
+          <w:szCs w:val="24"/>
+        </w:rPr>
+        <w:t>Następnym problemem było zapisanie obiektu przerobionego kursu ze wszystkimi ocenami w celu późniejszej kontynuacji. Wykorzystaliśmy do  tego mechanizm serializacji. Ponadto należało zorganizować tak przyciski, aby użytkownik nie wykonał nieodpowiedniej akcji. Zrobiliśmy to przez komunikaty wyświetlane (warning), gdy akcja jest nieodpowiednia.</w:t>
       </w:r>
     </w:p>
     <w:p>
       <w:pPr>
         <w:spacing w:after="0"/>
         <w:ind w:firstLine="360"/>
+        <w:jc w:val="both"/>
+        <w:rPr>
+          <w:sz w:val="24"/>
+          <w:szCs w:val="24"/>
+        </w:rPr>
+      </w:pPr>
+      <w:r>
+        <w:rPr>
+          <w:sz w:val="24"/>
+          <w:szCs w:val="24"/>
+        </w:rPr>
+        <w:t xml:space="preserve">Aplikacje pisaliśmy korzystając z Visual Studio. Brakło nam niestety czasu na uruchomienie aplikacji na Linuxie. </w:t>
+      </w:r>
+    </w:p>
+    <w:p>
+      <w:pPr>
+        <w:spacing w:after="0"/>
+        <w:ind w:firstLine="360"/>
+        <w:jc w:val="both"/>
+        <w:rPr>
+          <w:sz w:val="24"/>
+          <w:szCs w:val="24"/>
+        </w:rPr>
+      </w:pPr>
+    </w:p>
+    <w:p>
+      <w:pPr>
+        <w:spacing w:after="0"/>
+        <w:ind w:firstLine="360"/>
+        <w:jc w:val="both"/>
         <w:rPr>
           <w:rFonts w:ascii="Arial" w:hAnsi="Arial" w:cs="Arial"/>
           <w:sz w:val="24"/>
@@ -1476,18 +1761,95 @@
       <w:pPr>
         <w:pStyle w:val="Akapitzlist"/>
         <w:spacing w:after="0"/>
-        <w:rPr>
-          <w:sz w:val="24"/>
-          <w:szCs w:val="24"/>
-        </w:rPr>
-      </w:pPr>
-    </w:p>
-    <w:p>
-      <w:pPr>
-        <w:pStyle w:val="Akapitzlist"/>
-        <w:spacing w:after="0"/>
-        <w:rPr>
-          <w:sz w:val="24"/>
+        <w:jc w:val="both"/>
+        <w:rPr>
+          <w:sz w:val="24"/>
+          <w:szCs w:val="24"/>
+        </w:rPr>
+      </w:pPr>
+    </w:p>
+    <w:p>
+      <w:pPr>
+        <w:spacing w:after="0"/>
+        <w:jc w:val="both"/>
+        <w:rPr>
+          <w:b/>
+          <w:sz w:val="24"/>
+          <w:szCs w:val="24"/>
+        </w:rPr>
+      </w:pPr>
+      <w:r>
+        <w:rPr>
+          <w:b/>
+          <w:sz w:val="24"/>
+          <w:szCs w:val="24"/>
+        </w:rPr>
+        <w:t>Źródła:</w:t>
+      </w:r>
+    </w:p>
+    <w:p>
+      <w:pPr>
+        <w:pStyle w:val="Akapitzlist"/>
+        <w:numPr>
+          <w:ilvl w:val="0"/>
+          <w:numId w:val="4"/>
+        </w:numPr>
+        <w:spacing w:after="0"/>
+        <w:jc w:val="both"/>
+        <w:rPr>
+          <w:sz w:val="24"/>
+          <w:szCs w:val="24"/>
+        </w:rPr>
+      </w:pPr>
+      <w:hyperlink r:id="rId10" w:history="1">
+        <w:r>
+          <w:rPr>
+            <w:rStyle w:val="Hipercze"/>
+          </w:rPr>
+          <w:t>http://www.supermemo.com/english/ol/sm2.htm</w:t>
+        </w:r>
+        <w:r>
+          <w:rPr>
+            <w:rStyle w:val="Hipercze"/>
+            <w:sz w:val="24"/>
+            <w:szCs w:val="24"/>
+          </w:rPr>
+          <w:t>-</w:t>
+        </w:r>
+      </w:hyperlink>
+      <w:r>
+        <w:rPr>
+          <w:sz w:val="24"/>
+          <w:szCs w:val="24"/>
+        </w:rPr>
+        <w:t xml:space="preserve"> opis zaimplementowanego algorytmu.</w:t>
+      </w:r>
+    </w:p>
+    <w:p>
+      <w:pPr>
+        <w:pStyle w:val="Akapitzlist"/>
+        <w:numPr>
+          <w:ilvl w:val="0"/>
+          <w:numId w:val="4"/>
+        </w:numPr>
+        <w:spacing w:after="0"/>
+        <w:jc w:val="both"/>
+        <w:rPr>
+          <w:sz w:val="24"/>
+          <w:szCs w:val="24"/>
+        </w:rPr>
+      </w:pPr>
+      <w:r>
+        <w:rPr>
+          <w:sz w:val="24"/>
+          <w:szCs w:val="24"/>
+        </w:rPr>
+        <w:t>Slajdy z przedmiotu ZPR – wykorzystywane w trakcie wykonywania projektu.</w:t>
+      </w:r>
+    </w:p>
+    <w:p>
+      <w:pPr>
+        <w:rPr>
           <w:szCs w:val="24"/>
         </w:rPr>
       </w:pPr>
@@ -1594,6 +1956,96 @@
     </w:lvl>
   </w:abstractNum>
   <w:abstractNum w:abstractNumId="1">
+    <w:nsid w:val="5DCE7B46"/>
+    <w:multiLevelType w:val="hybridMultilevel"/>
+    <w:tmpl w:val="4232DA62"/>
+    <w:lvl w:ilvl="0" w:tplc="5286544C">
+      <w:start w:val="1"/>
+      <w:numFmt w:val="decimal"/>
+      <w:lvlText w:val="%1."/>
+      <w:lvlJc w:val="left"/>
+      <w:pPr>
+        <w:ind w:left="720" w:hanging="360"/>
+      </w:pPr>
+      <w:rPr>
+        <w:rFonts w:hint="default"/>
+        <w:sz w:val="22"/>
+      </w:rPr>
+    </w:lvl>
+    <w:lvl w:ilvl="1" w:tplc="04150019" w:tentative="1">
+      <w:start w:val="1"/>
+      <w:numFmt w:val="lowerLetter"/>
+      <w:lvlText w:val="%2."/>
+      <w:lvlJc w:val="left"/>
+      <w:pPr>
+        <w:ind w:left="1440" w:hanging="360"/>
+      </w:pPr>
+    </w:lvl>
+    <w:lvl w:ilvl="2" w:tplc="0415001B" w:tentative="1">
+      <w:start w:val="1"/>
+      <w:numFmt w:val="lowerRoman"/>
+      <w:lvlText w:val="%3."/>
+      <w:lvlJc w:val="right"/>
+      <w:pPr>
+        <w:ind w:left="2160" w:hanging="180"/>
+      </w:pPr>
+    </w:lvl>
+    <w:lvl w:ilvl="3" w:tplc="0415000F" w:tentative="1">
+      <w:start w:val="1"/>
+      <w:numFmt w:val="decimal"/>
+      <w:lvlText w:val="%4."/>
+      <w:lvlJc w:val="left"/>
+      <w:pPr>
+        <w:ind w:left="2880" w:hanging="360"/>
+      </w:pPr>
+    </w:lvl>
+    <w:lvl w:ilvl="4" w:tplc="04150019" w:tentative="1">
+      <w:start w:val="1"/>
+      <w:numFmt w:val="lowerLetter"/>
+      <w:lvlText w:val="%5."/>
+      <w:lvlJc w:val="left"/>
+      <w:pPr>
+        <w:ind w:left="3600" w:hanging="360"/>
+      </w:pPr>
+    </w:lvl>
+    <w:lvl w:ilvl="5" w:tplc="0415001B" w:tentative="1">
+      <w:start w:val="1"/>
+      <w:numFmt w:val="lowerRoman"/>
+      <w:lvlText w:val="%6."/>
+      <w:lvlJc w:val="right"/>
+      <w:pPr>
+        <w:ind w:left="4320" w:hanging="180"/>
+      </w:pPr>
+    </w:lvl>
+    <w:lvl w:ilvl="6" w:tplc="0415000F" w:tentative="1">
+      <w:start w:val="1"/>
+      <w:numFmt w:val="decimal"/>
+      <w:lvlText w:val="%7."/>
+      <w:lvlJc w:val="left"/>
+      <w:pPr>
+        <w:ind w:left="5040" w:hanging="360"/>
+      </w:pPr>
+    </w:lvl>
+    <w:lvl w:ilvl="7" w:tplc="04150019" w:tentative="1">
+      <w:start w:val="1"/>
+      <w:numFmt w:val="lowerLetter"/>
+      <w:lvlText w:val="%8."/>
+      <w:lvlJc w:val="left"/>
+      <w:pPr>
+        <w:ind w:left="5760" w:hanging="360"/>
+      </w:pPr>
+    </w:lvl>
+    <w:lvl w:ilvl="8" w:tplc="0415001B" w:tentative="1">
+      <w:start w:val="1"/>
+      <w:numFmt w:val="lowerRoman"/>
+      <w:lvlText w:val="%9."/>
+      <w:lvlJc w:val="right"/>
+      <w:pPr>
+        <w:ind w:left="6480" w:hanging="180"/>
+      </w:pPr>
+    </w:lvl>
+  </w:abstractNum>
+  <w:abstractNum w:abstractNumId="2">
     <w:nsid w:val="69E1247E"/>
     <w:multiLevelType w:val="hybridMultilevel"/>
     <w:tmpl w:val="78DA9E8E"/>
@@ -1609,7 +2061,7 @@
         <w:rFonts w:ascii="Wingdings" w:hAnsi="Wingdings" w:hint="default"/>
       </w:rPr>
     </w:lvl>
-    <w:lvl w:ilvl="1" w:tplc="04150003" w:tentative="1">
+    <w:lvl w:ilvl="1" w:tplc="04150003">
       <w:start w:val="1"/>
       <w:numFmt w:val="bullet"/>
       <w:lvlText w:val="o"/>
@@ -1621,7 +2073,7 @@
         <w:rFonts w:ascii="Courier New" w:hAnsi="Courier New" w:cs="Courier New" w:hint="default"/>
       </w:rPr>
     </w:lvl>
-    <w:lvl w:ilvl="2" w:tplc="04150005" w:tentative="1">
+    <w:lvl w:ilvl="2" w:tplc="04150005">
       <w:start w:val="1"/>
       <w:numFmt w:val="bullet"/>
       <w:lvlText w:val=""/>
@@ -1633,7 +2085,7 @@
         <w:rFonts w:ascii="Wingdings" w:hAnsi="Wingdings" w:hint="default"/>
       </w:rPr>
     </w:lvl>
-    <w:lvl w:ilvl="3" w:tplc="04150001" w:tentative="1">
+    <w:lvl w:ilvl="3" w:tplc="04150001">
       <w:start w:val="1"/>
       <w:numFmt w:val="bullet"/>
       <w:lvlText w:val=""/>
@@ -1706,7 +2158,7 @@
       </w:rPr>
     </w:lvl>
   </w:abstractNum>
-  <w:abstractNum w:abstractNumId="2">
+  <w:abstractNum w:abstractNumId="3">
     <w:nsid w:val="7F3B507E"/>
     <w:multiLevelType w:val="hybridMultilevel"/>
     <w:tmpl w:val="7D8035A8"/>
@@ -1823,9 +2275,12 @@
     <w:abstractNumId w:val="0"/>
   </w:num>
   <w:num w:numId="2">
+    <w:abstractNumId w:val="3"/>
+  </w:num>
+  <w:num w:numId="3">
     <w:abstractNumId w:val="2"/>
   </w:num>
-  <w:num w:numId="3">
+  <w:num w:numId="4">
     <w:abstractNumId w:val="1"/>
   </w:num>
 </w:numbering>
@@ -1990,7 +2445,7 @@
   <w:style w:type="paragraph" w:default="1" w:styleId="Normalny">
     <w:name w:val="Normal"/>
     <w:qFormat/>
-    <w:rsid w:val="00774A83"/>
+    <w:rsid w:val="00D668C2"/>
   </w:style>
   <w:style w:type="character" w:default="1" w:styleId="Domylnaczcionkaakapitu">
     <w:name w:val="Default Paragraph Font"/>
@@ -2059,6 +2514,17 @@
       <w:rFonts w:ascii="Tahoma" w:hAnsi="Tahoma" w:cs="Tahoma"/>
       <w:sz w:val="16"/>
       <w:szCs w:val="16"/>
+    </w:rPr>
+  </w:style>
+  <w:style w:type="character" w:styleId="Hipercze">
+    <w:name w:val="Hyperlink"/>
+    <w:basedOn w:val="Domylnaczcionkaakapitu"/>
+    <w:uiPriority w:val="99"/>
+    <w:unhideWhenUsed/>
+    <w:rsid w:val="00D668C2"/>
+    <w:rPr>
+      <w:color w:val="0000FF"/>
+      <w:u w:val="single"/>
     </w:rPr>
   </w:style>
 </w:styles>

</xml_diff>